<commit_message>
Added The Interaction Diagram in the Proposal Document
</commit_message>
<xml_diff>
--- a/Documents/HTTP2 Server.docx
+++ b/Documents/HTTP2 Server.docx
@@ -1014,7 +1014,7 @@
           <w:r>
             <w:fldChar w:fldCharType="separate"/>
           </w:r>
-          <w:hyperlink w:anchor="_Toc184510401" w:history="1">
+          <w:hyperlink w:anchor="_Toc184511104" w:history="1">
             <w:r>
               <w:rPr>
                 <w:rStyle w:val="Hyperlink"/>
@@ -1041,7 +1041,7 @@
                 <w:noProof/>
                 <w:webHidden/>
               </w:rPr>
-              <w:instrText xml:space="preserve"> PAGEREF _Toc184510401 \h </w:instrText>
+              <w:instrText xml:space="preserve"> PAGEREF _Toc184511104 \h </w:instrText>
             </w:r>
             <w:r>
               <w:rPr>
@@ -1085,7 +1085,7 @@
               <w:szCs w:val="24"/>
             </w:rPr>
           </w:pPr>
-          <w:hyperlink w:anchor="_Toc184510402" w:history="1">
+          <w:hyperlink w:anchor="_Toc184511105" w:history="1">
             <w:r>
               <w:rPr>
                 <w:rStyle w:val="Hyperlink"/>
@@ -1112,7 +1112,7 @@
                 <w:noProof/>
                 <w:webHidden/>
               </w:rPr>
-              <w:instrText xml:space="preserve"> PAGEREF _Toc184510402 \h </w:instrText>
+              <w:instrText xml:space="preserve"> PAGEREF _Toc184511105 \h </w:instrText>
             </w:r>
             <w:r>
               <w:rPr>
@@ -1156,7 +1156,7 @@
               <w:szCs w:val="24"/>
             </w:rPr>
           </w:pPr>
-          <w:hyperlink w:anchor="_Toc184510403" w:history="1">
+          <w:hyperlink w:anchor="_Toc184511106" w:history="1">
             <w:r>
               <w:rPr>
                 <w:rStyle w:val="Hyperlink"/>
@@ -1183,7 +1183,7 @@
                 <w:noProof/>
                 <w:webHidden/>
               </w:rPr>
-              <w:instrText xml:space="preserve"> PAGEREF _Toc184510403 \h </w:instrText>
+              <w:instrText xml:space="preserve"> PAGEREF _Toc184511106 \h </w:instrText>
             </w:r>
             <w:r>
               <w:rPr>
@@ -1227,7 +1227,7 @@
               <w:szCs w:val="24"/>
             </w:rPr>
           </w:pPr>
-          <w:hyperlink w:anchor="_Toc184510404" w:history="1">
+          <w:hyperlink w:anchor="_Toc184511107" w:history="1">
             <w:r>
               <w:rPr>
                 <w:rStyle w:val="Hyperlink"/>
@@ -1254,7 +1254,7 @@
                 <w:noProof/>
                 <w:webHidden/>
               </w:rPr>
-              <w:instrText xml:space="preserve"> PAGEREF _Toc184510404 \h </w:instrText>
+              <w:instrText xml:space="preserve"> PAGEREF _Toc184511107 \h </w:instrText>
             </w:r>
             <w:r>
               <w:rPr>
@@ -1298,7 +1298,7 @@
               <w:szCs w:val="24"/>
             </w:rPr>
           </w:pPr>
-          <w:hyperlink w:anchor="_Toc184510405" w:history="1">
+          <w:hyperlink w:anchor="_Toc184511108" w:history="1">
             <w:r>
               <w:rPr>
                 <w:rStyle w:val="Hyperlink"/>
@@ -1325,7 +1325,7 @@
                 <w:noProof/>
                 <w:webHidden/>
               </w:rPr>
-              <w:instrText xml:space="preserve"> PAGEREF _Toc184510405 \h </w:instrText>
+              <w:instrText xml:space="preserve"> PAGEREF _Toc184511108 \h </w:instrText>
             </w:r>
             <w:r>
               <w:rPr>
@@ -1369,7 +1369,7 @@
               <w:szCs w:val="24"/>
             </w:rPr>
           </w:pPr>
-          <w:hyperlink w:anchor="_Toc184510406" w:history="1">
+          <w:hyperlink w:anchor="_Toc184511109" w:history="1">
             <w:r>
               <w:rPr>
                 <w:rStyle w:val="Hyperlink"/>
@@ -1396,7 +1396,7 @@
                 <w:noProof/>
                 <w:webHidden/>
               </w:rPr>
-              <w:instrText xml:space="preserve"> PAGEREF _Toc184510406 \h </w:instrText>
+              <w:instrText xml:space="preserve"> PAGEREF _Toc184511109 \h </w:instrText>
             </w:r>
             <w:r>
               <w:rPr>
@@ -1440,7 +1440,7 @@
               <w:szCs w:val="24"/>
             </w:rPr>
           </w:pPr>
-          <w:hyperlink w:anchor="_Toc184510407" w:history="1">
+          <w:hyperlink w:anchor="_Toc184511110" w:history="1">
             <w:r>
               <w:rPr>
                 <w:rStyle w:val="Hyperlink"/>
@@ -1467,7 +1467,7 @@
                 <w:noProof/>
                 <w:webHidden/>
               </w:rPr>
-              <w:instrText xml:space="preserve"> PAGEREF _Toc184510407 \h </w:instrText>
+              <w:instrText xml:space="preserve"> PAGEREF _Toc184511110 \h </w:instrText>
             </w:r>
             <w:r>
               <w:rPr>
@@ -1511,7 +1511,7 @@
               <w:szCs w:val="24"/>
             </w:rPr>
           </w:pPr>
-          <w:hyperlink w:anchor="_Toc184510408" w:history="1">
+          <w:hyperlink w:anchor="_Toc184511111" w:history="1">
             <w:r>
               <w:rPr>
                 <w:rStyle w:val="Hyperlink"/>
@@ -1538,7 +1538,7 @@
                 <w:noProof/>
                 <w:webHidden/>
               </w:rPr>
-              <w:instrText xml:space="preserve"> PAGEREF _Toc184510408 \h </w:instrText>
+              <w:instrText xml:space="preserve"> PAGEREF _Toc184511111 \h </w:instrText>
             </w:r>
             <w:r>
               <w:rPr>
@@ -1582,7 +1582,7 @@
               <w:szCs w:val="24"/>
             </w:rPr>
           </w:pPr>
-          <w:hyperlink w:anchor="_Toc184510409" w:history="1">
+          <w:hyperlink w:anchor="_Toc184511112" w:history="1">
             <w:r>
               <w:rPr>
                 <w:rStyle w:val="Hyperlink"/>
@@ -1609,7 +1609,7 @@
                 <w:noProof/>
                 <w:webHidden/>
               </w:rPr>
-              <w:instrText xml:space="preserve"> PAGEREF _Toc184510409 \h </w:instrText>
+              <w:instrText xml:space="preserve"> PAGEREF _Toc184511112 \h </w:instrText>
             </w:r>
             <w:r>
               <w:rPr>
@@ -1653,7 +1653,7 @@
               <w:szCs w:val="24"/>
             </w:rPr>
           </w:pPr>
-          <w:hyperlink w:anchor="_Toc184510410" w:history="1">
+          <w:hyperlink w:anchor="_Toc184511113" w:history="1">
             <w:r>
               <w:rPr>
                 <w:rStyle w:val="Hyperlink"/>
@@ -1680,7 +1680,7 @@
                 <w:noProof/>
                 <w:webHidden/>
               </w:rPr>
-              <w:instrText xml:space="preserve"> PAGEREF _Toc184510410 \h </w:instrText>
+              <w:instrText xml:space="preserve"> PAGEREF _Toc184511113 \h </w:instrText>
             </w:r>
             <w:r>
               <w:rPr>
@@ -1724,7 +1724,7 @@
               <w:szCs w:val="24"/>
             </w:rPr>
           </w:pPr>
-          <w:hyperlink w:anchor="_Toc184510411" w:history="1">
+          <w:hyperlink w:anchor="_Toc184511114" w:history="1">
             <w:r>
               <w:rPr>
                 <w:rStyle w:val="Hyperlink"/>
@@ -1751,7 +1751,7 @@
                 <w:noProof/>
                 <w:webHidden/>
               </w:rPr>
-              <w:instrText xml:space="preserve"> PAGEREF _Toc184510411 \h </w:instrText>
+              <w:instrText xml:space="preserve"> PAGEREF _Toc184511114 \h </w:instrText>
             </w:r>
             <w:r>
               <w:rPr>
@@ -1771,7 +1771,7 @@
                 <w:noProof/>
                 <w:webHidden/>
               </w:rPr>
-              <w:t>4</w:t>
+              <w:t>5</w:t>
             </w:r>
             <w:r>
               <w:rPr>
@@ -1795,7 +1795,7 @@
               <w:szCs w:val="24"/>
             </w:rPr>
           </w:pPr>
-          <w:hyperlink w:anchor="_Toc184510412" w:history="1">
+          <w:hyperlink w:anchor="_Toc184511115" w:history="1">
             <w:r>
               <w:rPr>
                 <w:rStyle w:val="Hyperlink"/>
@@ -1822,7 +1822,7 @@
                 <w:noProof/>
                 <w:webHidden/>
               </w:rPr>
-              <w:instrText xml:space="preserve"> PAGEREF _Toc184510412 \h </w:instrText>
+              <w:instrText xml:space="preserve"> PAGEREF _Toc184511115 \h </w:instrText>
             </w:r>
             <w:r>
               <w:rPr>
@@ -1842,7 +1842,7 @@
                 <w:noProof/>
                 <w:webHidden/>
               </w:rPr>
-              <w:t>4</w:t>
+              <w:t>5</w:t>
             </w:r>
             <w:r>
               <w:rPr>
@@ -1866,7 +1866,7 @@
               <w:szCs w:val="24"/>
             </w:rPr>
           </w:pPr>
-          <w:hyperlink w:anchor="_Toc184510413" w:history="1">
+          <w:hyperlink w:anchor="_Toc184511116" w:history="1">
             <w:r>
               <w:rPr>
                 <w:rStyle w:val="Hyperlink"/>
@@ -1893,7 +1893,7 @@
                 <w:noProof/>
                 <w:webHidden/>
               </w:rPr>
-              <w:instrText xml:space="preserve"> PAGEREF _Toc184510413 \h </w:instrText>
+              <w:instrText xml:space="preserve"> PAGEREF _Toc184511116 \h </w:instrText>
             </w:r>
             <w:r>
               <w:rPr>
@@ -1937,7 +1937,7 @@
               <w:szCs w:val="24"/>
             </w:rPr>
           </w:pPr>
-          <w:hyperlink w:anchor="_Toc184510414" w:history="1">
+          <w:hyperlink w:anchor="_Toc184511117" w:history="1">
             <w:r>
               <w:rPr>
                 <w:rStyle w:val="Hyperlink"/>
@@ -1964,7 +1964,7 @@
                 <w:noProof/>
                 <w:webHidden/>
               </w:rPr>
-              <w:instrText xml:space="preserve"> PAGEREF _Toc184510414 \h </w:instrText>
+              <w:instrText xml:space="preserve"> PAGEREF _Toc184511117 \h </w:instrText>
             </w:r>
             <w:r>
               <w:rPr>
@@ -2008,7 +2008,7 @@
               <w:szCs w:val="24"/>
             </w:rPr>
           </w:pPr>
-          <w:hyperlink w:anchor="_Toc184510415" w:history="1">
+          <w:hyperlink w:anchor="_Toc184511118" w:history="1">
             <w:r>
               <w:rPr>
                 <w:rStyle w:val="Hyperlink"/>
@@ -2035,7 +2035,7 @@
                 <w:noProof/>
                 <w:webHidden/>
               </w:rPr>
-              <w:instrText xml:space="preserve"> PAGEREF _Toc184510415 \h </w:instrText>
+              <w:instrText xml:space="preserve"> PAGEREF _Toc184511118 \h </w:instrText>
             </w:r>
             <w:r>
               <w:rPr>
@@ -2055,7 +2055,7 @@
                 <w:noProof/>
                 <w:webHidden/>
               </w:rPr>
-              <w:t>5</w:t>
+              <w:t>6</w:t>
             </w:r>
             <w:r>
               <w:rPr>
@@ -2079,7 +2079,7 @@
               <w:szCs w:val="24"/>
             </w:rPr>
           </w:pPr>
-          <w:hyperlink w:anchor="_Toc184510416" w:history="1">
+          <w:hyperlink w:anchor="_Toc184511119" w:history="1">
             <w:r>
               <w:rPr>
                 <w:rStyle w:val="Hyperlink"/>
@@ -2106,7 +2106,7 @@
                 <w:noProof/>
                 <w:webHidden/>
               </w:rPr>
-              <w:instrText xml:space="preserve"> PAGEREF _Toc184510416 \h </w:instrText>
+              <w:instrText xml:space="preserve"> PAGEREF _Toc184511119 \h </w:instrText>
             </w:r>
             <w:r>
               <w:rPr>
@@ -2126,7 +2126,7 @@
                 <w:noProof/>
                 <w:webHidden/>
               </w:rPr>
-              <w:t>5</w:t>
+              <w:t>6</w:t>
             </w:r>
             <w:r>
               <w:rPr>
@@ -2150,7 +2150,7 @@
               <w:szCs w:val="24"/>
             </w:rPr>
           </w:pPr>
-          <w:hyperlink w:anchor="_Toc184510417" w:history="1">
+          <w:hyperlink w:anchor="_Toc184511120" w:history="1">
             <w:r>
               <w:rPr>
                 <w:rStyle w:val="Hyperlink"/>
@@ -2177,7 +2177,7 @@
                 <w:noProof/>
                 <w:webHidden/>
               </w:rPr>
-              <w:instrText xml:space="preserve"> PAGEREF _Toc184510417 \h </w:instrText>
+              <w:instrText xml:space="preserve"> PAGEREF _Toc184511120 \h </w:instrText>
             </w:r>
             <w:r>
               <w:rPr>
@@ -2197,7 +2197,7 @@
                 <w:noProof/>
                 <w:webHidden/>
               </w:rPr>
-              <w:t>5</w:t>
+              <w:t>6</w:t>
             </w:r>
             <w:r>
               <w:rPr>
@@ -2221,7 +2221,7 @@
               <w:szCs w:val="24"/>
             </w:rPr>
           </w:pPr>
-          <w:hyperlink w:anchor="_Toc184510418" w:history="1">
+          <w:hyperlink w:anchor="_Toc184511121" w:history="1">
             <w:r>
               <w:rPr>
                 <w:rStyle w:val="Hyperlink"/>
@@ -2248,7 +2248,7 @@
                 <w:noProof/>
                 <w:webHidden/>
               </w:rPr>
-              <w:instrText xml:space="preserve"> PAGEREF _Toc184510418 \h </w:instrText>
+              <w:instrText xml:space="preserve"> PAGEREF _Toc184511121 \h </w:instrText>
             </w:r>
             <w:r>
               <w:rPr>
@@ -2268,7 +2268,7 @@
                 <w:noProof/>
                 <w:webHidden/>
               </w:rPr>
-              <w:t>5</w:t>
+              <w:t>6</w:t>
             </w:r>
             <w:r>
               <w:rPr>
@@ -2292,7 +2292,7 @@
               <w:szCs w:val="24"/>
             </w:rPr>
           </w:pPr>
-          <w:hyperlink w:anchor="_Toc184510419" w:history="1">
+          <w:hyperlink w:anchor="_Toc184511122" w:history="1">
             <w:r>
               <w:rPr>
                 <w:rStyle w:val="Hyperlink"/>
@@ -2319,7 +2319,7 @@
                 <w:noProof/>
                 <w:webHidden/>
               </w:rPr>
-              <w:instrText xml:space="preserve"> PAGEREF _Toc184510419 \h </w:instrText>
+              <w:instrText xml:space="preserve"> PAGEREF _Toc184511122 \h </w:instrText>
             </w:r>
             <w:r>
               <w:rPr>
@@ -2363,7 +2363,7 @@
               <w:szCs w:val="24"/>
             </w:rPr>
           </w:pPr>
-          <w:hyperlink w:anchor="_Toc184510420" w:history="1">
+          <w:hyperlink w:anchor="_Toc184511123" w:history="1">
             <w:r>
               <w:rPr>
                 <w:rStyle w:val="Hyperlink"/>
@@ -2390,7 +2390,7 @@
                 <w:noProof/>
                 <w:webHidden/>
               </w:rPr>
-              <w:instrText xml:space="preserve"> PAGEREF _Toc184510420 \h </w:instrText>
+              <w:instrText xml:space="preserve"> PAGEREF _Toc184511123 \h </w:instrText>
             </w:r>
             <w:r>
               <w:rPr>
@@ -2434,7 +2434,7 @@
               <w:szCs w:val="24"/>
             </w:rPr>
           </w:pPr>
-          <w:hyperlink w:anchor="_Toc184510421" w:history="1">
+          <w:hyperlink w:anchor="_Toc184511124" w:history="1">
             <w:r>
               <w:rPr>
                 <w:rStyle w:val="Hyperlink"/>
@@ -2461,7 +2461,7 @@
                 <w:noProof/>
                 <w:webHidden/>
               </w:rPr>
-              <w:instrText xml:space="preserve"> PAGEREF _Toc184510421 \h </w:instrText>
+              <w:instrText xml:space="preserve"> PAGEREF _Toc184511124 \h </w:instrText>
             </w:r>
             <w:r>
               <w:rPr>
@@ -2505,7 +2505,7 @@
               <w:szCs w:val="24"/>
             </w:rPr>
           </w:pPr>
-          <w:hyperlink w:anchor="_Toc184510422" w:history="1">
+          <w:hyperlink w:anchor="_Toc184511125" w:history="1">
             <w:r>
               <w:rPr>
                 <w:rStyle w:val="Hyperlink"/>
@@ -2532,7 +2532,7 @@
                 <w:noProof/>
                 <w:webHidden/>
               </w:rPr>
-              <w:instrText xml:space="preserve"> PAGEREF _Toc184510422 \h </w:instrText>
+              <w:instrText xml:space="preserve"> PAGEREF _Toc184511125 \h </w:instrText>
             </w:r>
             <w:r>
               <w:rPr>
@@ -2578,7 +2578,9 @@
     <w:p>
       <w:pPr>
         <w:rPr>
-          <w:rFonts w:asciiTheme="minorBidi" w:hAnsiTheme="minorBidi"/>
+          <w:rFonts w:asciiTheme="minorBidi" w:hAnsiTheme="minorBidi" w:hint="cs"/>
+          <w:rtl/>
+          <w:lang w:bidi="ar-EG"/>
         </w:rPr>
         <w:sectPr>
           <w:footerReference w:type="default" r:id="rId11"/>
@@ -2595,7 +2597,7 @@
       <w:pPr>
         <w:pStyle w:val="Heading1"/>
       </w:pPr>
-      <w:bookmarkStart w:id="1" w:name="_Toc184510401"/>
+      <w:bookmarkStart w:id="1" w:name="_Toc184511104"/>
       <w:r>
         <w:lastRenderedPageBreak/>
         <w:t>Components</w:t>
@@ -2606,7 +2608,7 @@
       <w:pPr>
         <w:pStyle w:val="Heading2"/>
       </w:pPr>
-      <w:bookmarkStart w:id="2" w:name="_Toc184510402"/>
+      <w:bookmarkStart w:id="2" w:name="_Toc184511105"/>
       <w:r>
         <w:t>Connection Handler</w:t>
       </w:r>
@@ -2660,7 +2662,7 @@
       <w:pPr>
         <w:pStyle w:val="Heading2"/>
       </w:pPr>
-      <w:bookmarkStart w:id="3" w:name="_Toc184510403"/>
+      <w:bookmarkStart w:id="3" w:name="_Toc184511106"/>
       <w:r>
         <w:t>Frame Processor</w:t>
       </w:r>
@@ -2793,7 +2795,7 @@
       <w:pPr>
         <w:pStyle w:val="Heading2"/>
       </w:pPr>
-      <w:bookmarkStart w:id="4" w:name="_Toc184510404"/>
+      <w:bookmarkStart w:id="4" w:name="_Toc184511107"/>
       <w:r>
         <w:lastRenderedPageBreak/>
         <w:t>Stream Manager</w:t>
@@ -2930,7 +2932,7 @@
       <w:pPr>
         <w:pStyle w:val="Heading2"/>
       </w:pPr>
-      <w:bookmarkStart w:id="5" w:name="_Toc184510405"/>
+      <w:bookmarkStart w:id="5" w:name="_Toc184511108"/>
       <w:r>
         <w:lastRenderedPageBreak/>
         <w:t>HPACK Compression/Decompression Module</w:t>
@@ -3027,7 +3029,7 @@
       <w:pPr>
         <w:pStyle w:val="Heading2"/>
       </w:pPr>
-      <w:bookmarkStart w:id="6" w:name="_Toc184510406"/>
+      <w:bookmarkStart w:id="6" w:name="_Toc184511109"/>
       <w:r>
         <w:t>Flow Control Module</w:t>
       </w:r>
@@ -3079,7 +3081,7 @@
       <w:pPr>
         <w:pStyle w:val="Heading2"/>
       </w:pPr>
-      <w:bookmarkStart w:id="7" w:name="_Toc184510407"/>
+      <w:bookmarkStart w:id="7" w:name="_Toc184511110"/>
       <w:r>
         <w:t>Error Handler</w:t>
       </w:r>
@@ -3148,8 +3150,11 @@
     <w:p>
       <w:pPr>
         <w:pStyle w:val="Heading1"/>
-      </w:pPr>
-      <w:bookmarkStart w:id="8" w:name="_Toc184510408"/>
+        <w:rPr>
+          <w:rtl/>
+        </w:rPr>
+      </w:pPr>
+      <w:bookmarkStart w:id="8" w:name="_Toc184511111"/>
       <w:r>
         <w:lastRenderedPageBreak/>
         <w:t>Interaction Between Components</w:t>
@@ -3158,9 +3163,52 @@
     </w:p>
     <w:p>
       <w:pPr>
+        <w:jc w:val="center"/>
+      </w:pPr>
+      <w:r>
+        <w:drawing>
+          <wp:inline distT="0" distB="0" distL="0" distR="0" wp14:anchorId="505EF19A" wp14:editId="132A561D">
+            <wp:extent cx="5029200" cy="2637643"/>
+            <wp:effectExtent l="0" t="0" r="0" b="0"/>
+            <wp:docPr id="335444634" name="Picture 1"/>
+            <wp:cNvGraphicFramePr>
+              <a:graphicFrameLocks xmlns:a="http://schemas.openxmlformats.org/drawingml/2006/main" noChangeAspect="1"/>
+            </wp:cNvGraphicFramePr>
+            <a:graphic xmlns:a="http://schemas.openxmlformats.org/drawingml/2006/main">
+              <a:graphicData uri="http://schemas.openxmlformats.org/drawingml/2006/picture">
+                <pic:pic xmlns:pic="http://schemas.openxmlformats.org/drawingml/2006/picture">
+                  <pic:nvPicPr>
+                    <pic:cNvPr id="335444634" name=""/>
+                    <pic:cNvPicPr/>
+                  </pic:nvPicPr>
+                  <pic:blipFill>
+                    <a:blip r:embed="rId15"/>
+                    <a:stretch>
+                      <a:fillRect/>
+                    </a:stretch>
+                  </pic:blipFill>
+                  <pic:spPr>
+                    <a:xfrm>
+                      <a:off x="0" y="0"/>
+                      <a:ext cx="5029200" cy="2637643"/>
+                    </a:xfrm>
+                    <a:prstGeom prst="rect">
+                      <a:avLst/>
+                    </a:prstGeom>
+                  </pic:spPr>
+                </pic:pic>
+              </a:graphicData>
+            </a:graphic>
+          </wp:inline>
+        </w:drawing>
+      </w:r>
+    </w:p>
+    <w:p/>
+    <w:p>
+      <w:pPr>
         <w:pStyle w:val="Heading2"/>
       </w:pPr>
-      <w:bookmarkStart w:id="9" w:name="_Toc184510409"/>
+      <w:bookmarkStart w:id="9" w:name="_Toc184511112"/>
       <w:r>
         <w:t>Connection Handler</w:t>
       </w:r>
@@ -3443,7 +3491,7 @@
       <w:pPr>
         <w:pStyle w:val="Heading2"/>
       </w:pPr>
-      <w:bookmarkStart w:id="10" w:name="_Toc184510410"/>
+      <w:bookmarkStart w:id="10" w:name="_Toc184511113"/>
       <w:r>
         <w:t>Frame Processor</w:t>
       </w:r>
@@ -3698,10 +3746,20 @@
     </w:p>
     <w:p>
       <w:pPr>
+        <w:spacing w:after="160" w:line="259" w:lineRule="auto"/>
+        <w:jc w:val="left"/>
+      </w:pPr>
+      <w:r>
+        <w:br w:type="page"/>
+      </w:r>
+    </w:p>
+    <w:p>
+      <w:pPr>
         <w:pStyle w:val="Heading2"/>
       </w:pPr>
-      <w:bookmarkStart w:id="11" w:name="_Toc184510411"/>
+      <w:bookmarkStart w:id="11" w:name="_Toc184511114"/>
       <w:r>
+        <w:lastRenderedPageBreak/>
         <w:t>Stream Manager</w:t>
       </w:r>
       <w:bookmarkEnd w:id="11"/>
@@ -3953,7 +4011,7 @@
       <w:pPr>
         <w:pStyle w:val="Heading2"/>
       </w:pPr>
-      <w:bookmarkStart w:id="12" w:name="_Toc184510412"/>
+      <w:bookmarkStart w:id="12" w:name="_Toc184511115"/>
       <w:r>
         <w:t>HPACK Compression/Decompression Module</w:t>
       </w:r>
@@ -4174,9 +4232,8 @@
       <w:pPr>
         <w:pStyle w:val="Heading2"/>
       </w:pPr>
-      <w:bookmarkStart w:id="13" w:name="_Toc184510413"/>
+      <w:bookmarkStart w:id="13" w:name="_Toc184511116"/>
       <w:r>
-        <w:lastRenderedPageBreak/>
         <w:t>Flow Control Module</w:t>
       </w:r>
       <w:bookmarkEnd w:id="13"/>
@@ -4392,7 +4449,7 @@
       <w:pPr>
         <w:pStyle w:val="Heading2"/>
       </w:pPr>
-      <w:bookmarkStart w:id="14" w:name="_Toc184510414"/>
+      <w:bookmarkStart w:id="14" w:name="_Toc184511117"/>
       <w:r>
         <w:t>Error Handler</w:t>
       </w:r>
@@ -4566,8 +4623,9 @@
       <w:pPr>
         <w:pStyle w:val="Heading1"/>
       </w:pPr>
-      <w:bookmarkStart w:id="15" w:name="_Toc184510415"/>
+      <w:bookmarkStart w:id="15" w:name="_Toc184511118"/>
       <w:r>
+        <w:lastRenderedPageBreak/>
         <w:t>System Communication Protocols</w:t>
       </w:r>
       <w:bookmarkEnd w:id="15"/>
@@ -4580,7 +4638,7 @@
         </w:tabs>
         <w:ind w:left="360" w:firstLine="0"/>
       </w:pPr>
-      <w:bookmarkStart w:id="16" w:name="_Toc184510416"/>
+      <w:bookmarkStart w:id="16" w:name="_Toc184511119"/>
       <w:r>
         <w:t>HTTP/2 Frames</w:t>
       </w:r>
@@ -4663,7 +4721,7 @@
         </w:tabs>
         <w:ind w:left="360" w:firstLine="0"/>
       </w:pPr>
-      <w:bookmarkStart w:id="17" w:name="_Toc184510417"/>
+      <w:bookmarkStart w:id="17" w:name="_Toc184511120"/>
       <w:r>
         <w:t>Header Compression</w:t>
       </w:r>
@@ -4710,7 +4768,7 @@
           <w:tab w:val="clear" w:pos="720"/>
         </w:tabs>
       </w:pPr>
-      <w:bookmarkStart w:id="18" w:name="_Toc184510418"/>
+      <w:bookmarkStart w:id="18" w:name="_Toc184511121"/>
       <w:r>
         <w:t>Multiplexing and Flow Control</w:t>
       </w:r>
@@ -4754,9 +4812,8 @@
       <w:pPr>
         <w:pStyle w:val="Heading1"/>
       </w:pPr>
-      <w:bookmarkStart w:id="19" w:name="_Toc184510419"/>
+      <w:bookmarkStart w:id="19" w:name="_Toc184511122"/>
       <w:r>
-        <w:lastRenderedPageBreak/>
         <w:t>Key Functionalities of Web Server</w:t>
       </w:r>
       <w:bookmarkEnd w:id="19"/>
@@ -4765,7 +4822,7 @@
       <w:pPr>
         <w:pStyle w:val="Heading2"/>
       </w:pPr>
-      <w:bookmarkStart w:id="20" w:name="_Toc184510420"/>
+      <w:bookmarkStart w:id="20" w:name="_Toc184511123"/>
       <w:r>
         <w:t>Handle Client Connections</w:t>
       </w:r>
@@ -4783,7 +4840,7 @@
       <w:pPr>
         <w:pStyle w:val="Heading2"/>
       </w:pPr>
-      <w:bookmarkStart w:id="21" w:name="_Toc184510421"/>
+      <w:bookmarkStart w:id="21" w:name="_Toc184511124"/>
       <w:r>
         <w:t>Protocol Handling (HTTP/2)</w:t>
       </w:r>
@@ -4796,7 +4853,7 @@
       <w:r>
         <w:t xml:space="preserve">The server will handle HTTP/2 protocol processing, which includes managing HTTP/2 frames as defined in </w:t>
       </w:r>
-      <w:hyperlink r:id="rId15" w:history="1">
+      <w:hyperlink r:id="rId16" w:history="1">
         <w:r>
           <w:t>RFC7540</w:t>
         </w:r>
@@ -4804,7 +4861,7 @@
       <w:r>
         <w:t xml:space="preserve">. Frames are the fundamental units of communication in HTTP/2, and the server will parse and interpret them to deliver content accurately and efficiently. Additionally, it will implement HPACK, a header compression mechanism detailed in </w:t>
       </w:r>
-      <w:hyperlink r:id="rId16" w:history="1">
+      <w:hyperlink r:id="rId17" w:history="1">
         <w:r>
           <w:t>RFC7541</w:t>
         </w:r>
@@ -4817,7 +4874,7 @@
       <w:pPr>
         <w:pStyle w:val="Heading2"/>
       </w:pPr>
-      <w:bookmarkStart w:id="22" w:name="_Toc184510422"/>
+      <w:bookmarkStart w:id="22" w:name="_Toc184511125"/>
       <w:r>
         <w:t>Error Handling and Custom Error Pages</w:t>
       </w:r>

</xml_diff>